<commit_message>
Backup 14 septembre 2022
</commit_message>
<xml_diff>
--- a/PROF/Céline - Latex/3eme/Statistiques/3eme - Brevet blanc - Statistiques.docx
+++ b/PROF/Céline - Latex/3eme/Statistiques/3eme - Brevet blanc - Statistiques.docx
@@ -10,8 +10,6 @@
           <w:sz w:val="32"/>
         </w:rPr>
       </w:pPr>
-      <w:bookmarkStart w:id="0" w:name="_GoBack"/>
-      <w:bookmarkEnd w:id="0"/>
       <w:r>
         <w:rPr>
           <w:b/>
@@ -227,6 +225,8 @@
           <w:u w:val="single"/>
         </w:rPr>
       </w:pPr>
+      <w:bookmarkStart w:id="0" w:name="_GoBack"/>
+      <w:bookmarkEnd w:id="0"/>
     </w:p>
     <w:p>
       <w:pPr>
@@ -236,6 +236,86 @@
           <w:u w:val="single"/>
         </w:rPr>
       </w:pPr>
+      <w:r>
+        <w:rPr>
+          <w:b/>
+          <w:noProof/>
+          <w:sz w:val="24"/>
+          <w:u w:val="single"/>
+          <w:lang w:eastAsia="fr-FR"/>
+        </w:rPr>
+        <mc:AlternateContent>
+          <mc:Choice Requires="wps">
+            <w:drawing>
+              <wp:anchor distT="0" distB="0" distL="114300" distR="114300" simplePos="0" relativeHeight="251662336" behindDoc="0" locked="0" layoutInCell="1" allowOverlap="1">
+                <wp:simplePos x="0" y="0"/>
+                <wp:positionH relativeFrom="column">
+                  <wp:posOffset>1383030</wp:posOffset>
+                </wp:positionH>
+                <wp:positionV relativeFrom="paragraph">
+                  <wp:posOffset>198755</wp:posOffset>
+                </wp:positionV>
+                <wp:extent cx="4632960" cy="320040"/>
+                <wp:effectExtent l="0" t="0" r="15240" b="22860"/>
+                <wp:wrapNone/>
+                <wp:docPr id="5" name="Rectangle 5"/>
+                <wp:cNvGraphicFramePr/>
+                <a:graphic xmlns:a="http://schemas.openxmlformats.org/drawingml/2006/main">
+                  <a:graphicData uri="http://schemas.microsoft.com/office/word/2010/wordprocessingShape">
+                    <wps:wsp>
+                      <wps:cNvSpPr/>
+                      <wps:spPr>
+                        <a:xfrm>
+                          <a:off x="0" y="0"/>
+                          <a:ext cx="4632960" cy="320040"/>
+                        </a:xfrm>
+                        <a:prstGeom prst="rect">
+                          <a:avLst/>
+                        </a:prstGeom>
+                        <a:solidFill>
+                          <a:schemeClr val="bg1"/>
+                        </a:solidFill>
+                        <a:ln>
+                          <a:solidFill>
+                            <a:schemeClr val="bg1"/>
+                          </a:solidFill>
+                        </a:ln>
+                      </wps:spPr>
+                      <wps:style>
+                        <a:lnRef idx="2">
+                          <a:schemeClr val="accent1">
+                            <a:shade val="50000"/>
+                          </a:schemeClr>
+                        </a:lnRef>
+                        <a:fillRef idx="1">
+                          <a:schemeClr val="accent1"/>
+                        </a:fillRef>
+                        <a:effectRef idx="0">
+                          <a:schemeClr val="accent1"/>
+                        </a:effectRef>
+                        <a:fontRef idx="minor">
+                          <a:schemeClr val="lt1"/>
+                        </a:fontRef>
+                      </wps:style>
+                      <wps:bodyPr rot="0" spcFirstLastPara="0" vertOverflow="overflow" horzOverflow="overflow" vert="horz" wrap="square" lIns="91440" tIns="45720" rIns="91440" bIns="45720" numCol="1" spcCol="0" rtlCol="0" fromWordArt="0" anchor="ctr" anchorCtr="0" forceAA="0" compatLnSpc="1">
+                        <a:prstTxWarp prst="textNoShape">
+                          <a:avLst/>
+                        </a:prstTxWarp>
+                        <a:noAutofit/>
+                      </wps:bodyPr>
+                    </wps:wsp>
+                  </a:graphicData>
+                </a:graphic>
+              </wp:anchor>
+            </w:drawing>
+          </mc:Choice>
+          <mc:Fallback>
+            <w:pict>
+              <v:rect id="Rectangle 5" o:spid="_x0000_s1026" style="position:absolute;margin-left:108.9pt;margin-top:15.65pt;width:364.8pt;height:25.2pt;z-index:251662336;visibility:visible;mso-wrap-style:square;mso-wrap-distance-left:9pt;mso-wrap-distance-top:0;mso-wrap-distance-right:9pt;mso-wrap-distance-bottom:0;mso-position-horizontal:absolute;mso-position-horizontal-relative:text;mso-position-vertical:absolute;mso-position-vertical-relative:text;v-text-anchor:middle" o:gfxdata="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" fillcolor="white [3212]" strokecolor="white [3212]" strokeweight="2pt"/>
+            </w:pict>
+          </mc:Fallback>
+        </mc:AlternateContent>
+      </w:r>
     </w:p>
     <w:p>
       <w:pPr>

</xml_diff>